<commit_message>
report template and work allocation
</commit_message>
<xml_diff>
--- a/report.docx
+++ b/report.docx
@@ -30,17 +30,134 @@
           <w:ilvl w:val="0"/>
           <w:numId w:val="5"/>
         </w:numPr>
-      </w:pPr>
-      <w:r>
         <w:rPr>
           <w:rFonts w:hint="eastAsia"/>
           <w:szCs w:val="27"/>
         </w:rPr>
+      </w:pPr>
+      <w:r>
+        <w:rPr>
+          <w:rFonts w:hint="eastAsia"/>
+          <w:szCs w:val="27"/>
+        </w:rPr>
         <w:t>Overview</w:t>
       </w:r>
-    </w:p>
-    <w:p/>
-    <w:p/>
+      <w:r>
+        <w:rPr>
+          <w:rFonts w:hint="eastAsia"/>
+          <w:szCs w:val="27"/>
+        </w:rPr>
+        <w:t>(</w:t>
+      </w:r>
+      <w:r>
+        <w:rPr>
+          <w:szCs w:val="27"/>
+        </w:rPr>
+        <w:t>System T</w:t>
+      </w:r>
+      <w:r>
+        <w:rPr>
+          <w:szCs w:val="27"/>
+        </w:rPr>
+        <w:t>est</w:t>
+      </w:r>
+      <w:r>
+        <w:rPr>
+          <w:rFonts w:hint="eastAsia"/>
+          <w:szCs w:val="27"/>
+        </w:rPr>
+        <w:t>)</w:t>
+      </w:r>
+      <w:r>
+        <w:rPr>
+          <w:rFonts w:hint="eastAsia"/>
+          <w:szCs w:val="27"/>
+        </w:rPr>
+        <w:t xml:space="preserve"> </w:t>
+      </w:r>
+      <w:r>
+        <w:rPr>
+          <w:rFonts w:hint="eastAsia"/>
+          <w:szCs w:val="27"/>
+        </w:rPr>
+        <w:t xml:space="preserve"> </w:t>
+      </w:r>
+      <w:bookmarkStart w:id="0" w:name="_GoBack"/>
+      <w:bookmarkEnd w:id="0"/>
+      <w:r>
+        <w:rPr>
+          <w:rFonts w:hint="eastAsia"/>
+          <w:szCs w:val="27"/>
+        </w:rPr>
+        <w:t>zhuolinl</w:t>
+      </w:r>
+    </w:p>
+    <w:p>
+      <w:r>
+        <w:t>The design of the overal</w:t>
+      </w:r>
+      <w:r>
+        <w:rPr>
+          <w:rFonts w:hint="eastAsia"/>
+        </w:rPr>
+        <w:t>l</w:t>
+      </w:r>
+      <w:r>
+        <w:t xml:space="preserve"> </w:t>
+      </w:r>
+      <w:r>
+        <w:t>system and di</w:t>
+      </w:r>
+      <w:r>
+        <w:t>fficul</w:t>
+      </w:r>
+      <w:r>
+        <w:t>ties encountered</w:t>
+      </w:r>
+    </w:p>
+    <w:p>
+      <w:r>
+        <w:t>2. The AWS resources utilized to real</w:t>
+      </w:r>
+      <w:r>
+        <w:t>ize your system on A WS</w:t>
+      </w:r>
+    </w:p>
+    <w:p>
+      <w:r>
+        <w:t>3. For the given workload</w:t>
+      </w:r>
+    </w:p>
+    <w:p>
+      <w:r>
+        <w:t xml:space="preserve">a. The maximum throughput of </w:t>
+      </w:r>
+      <w:r>
+        <w:t xml:space="preserve">your overall </w:t>
+      </w:r>
+      <w:r>
+        <w:t>system for q1, q2, q3 &amp; q4</w:t>
+      </w:r>
+    </w:p>
+    <w:p>
+      <w:r>
+        <w:t>b</w:t>
+      </w:r>
+      <w:r>
+        <w:t>. The latency of your overal</w:t>
+      </w:r>
+      <w:r>
+        <w:t xml:space="preserve">l </w:t>
+      </w:r>
+      <w:r>
+        <w:t>system for q1, q2, q3 &amp; q4</w:t>
+      </w:r>
+    </w:p>
+    <w:p>
+      <w:r>
+        <w:t>4. The cost per hour of your system at low and high load</w:t>
+      </w:r>
+    </w:p>
     <w:p>
       <w:pPr>
         <w:pStyle w:val="1"/>
@@ -48,9 +165,6 @@
           <w:ilvl w:val="0"/>
           <w:numId w:val="5"/>
         </w:numPr>
-        <w:rPr>
-          <w:rFonts w:hint="eastAsia"/>
-        </w:rPr>
       </w:pPr>
       <w:r>
         <w:rPr>
@@ -66,9 +180,6 @@
           <w:ilvl w:val="1"/>
           <w:numId w:val="5"/>
         </w:numPr>
-        <w:rPr>
-          <w:rFonts w:hint="eastAsia"/>
-        </w:rPr>
       </w:pPr>
       <w:r>
         <w:rPr>
@@ -94,8 +205,66 @@
         </w:rPr>
         <w:t>zzly or Tomcat</w:t>
       </w:r>
-    </w:p>
-    <w:p/>
+      <w:r>
+        <w:rPr>
+          <w:rFonts w:hint="eastAsia"/>
+        </w:rPr>
+        <w:t xml:space="preserve"> </w:t>
+      </w:r>
+      <w:r>
+        <w:rPr>
+          <w:rFonts w:hint="eastAsia"/>
+        </w:rPr>
+        <w:t xml:space="preserve">  </w:t>
+      </w:r>
+      <w:r>
+        <w:rPr>
+          <w:rFonts w:hint="eastAsia"/>
+        </w:rPr>
+        <w:t>zhuolinl :</w:t>
+      </w:r>
+      <w:r>
+        <w:rPr>
+          <w:rFonts w:hint="eastAsia"/>
+        </w:rPr>
+        <w:t xml:space="preserve"> </w:t>
+      </w:r>
+    </w:p>
+    <w:p>
+      <w:pPr>
+        <w:pStyle w:val="a3"/>
+        <w:numPr>
+          <w:ilvl w:val="0"/>
+          <w:numId w:val="6"/>
+        </w:numPr>
+        <w:ind w:firstLineChars="0"/>
+        <w:rPr>
+          <w:rFonts w:hint="eastAsia"/>
+        </w:rPr>
+      </w:pPr>
+      <w:r>
+        <w:rPr>
+          <w:rFonts w:hint="eastAsia"/>
+        </w:rPr>
+        <w:t>the design of the front end system</w:t>
+      </w:r>
+    </w:p>
+    <w:p>
+      <w:pPr>
+        <w:pStyle w:val="a3"/>
+        <w:numPr>
+          <w:ilvl w:val="0"/>
+          <w:numId w:val="6"/>
+        </w:numPr>
+        <w:ind w:firstLineChars="0"/>
+      </w:pPr>
+      <w:r>
+        <w:rPr>
+          <w:rFonts w:hint="eastAsia"/>
+        </w:rPr>
+        <w:t>code location</w:t>
+      </w:r>
+    </w:p>
     <w:p>
       <w:pPr>
         <w:pStyle w:val="2"/>
@@ -113,8 +282,90 @@
         </w:rPr>
         <w:t>Load Balance Choice</w:t>
       </w:r>
-    </w:p>
-    <w:p/>
+      <w:r>
+        <w:rPr>
+          <w:rFonts w:hint="eastAsia"/>
+        </w:rPr>
+        <w:t xml:space="preserve"> </w:t>
+      </w:r>
+      <w:r>
+        <w:rPr>
+          <w:rFonts w:hint="eastAsia"/>
+        </w:rPr>
+        <w:t>yinsuc</w:t>
+      </w:r>
+    </w:p>
+    <w:p>
+      <w:r>
+        <w:rPr>
+          <w:rFonts w:hint="eastAsia"/>
+        </w:rPr>
+        <w:t>1 code loca</w:t>
+      </w:r>
+      <w:r>
+        <w:rPr>
+          <w:rFonts w:hint="eastAsia"/>
+        </w:rPr>
+        <w:t>tion</w:t>
+      </w:r>
+    </w:p>
+    <w:p>
+      <w:r>
+        <w:rPr>
+          <w:rFonts w:hint="eastAsia"/>
+        </w:rPr>
+        <w:t xml:space="preserve">3. </w:t>
+      </w:r>
+      <w:r>
+        <w:t>The t</w:t>
+      </w:r>
+      <w:r>
+        <w:t>ype of instances used and justi</w:t>
+      </w:r>
+      <w:r>
+        <w:t>fication</w:t>
+      </w:r>
+    </w:p>
+    <w:p>
+      <w:r>
+        <w:t>4. The num</w:t>
+      </w:r>
+      <w:r>
+        <w:t>ber of instances used and justi</w:t>
+      </w:r>
+      <w:r>
+        <w:t>fication</w:t>
+      </w:r>
+    </w:p>
+    <w:p>
+      <w:r>
+        <w:t>5. Other configuration parameters used</w:t>
+      </w:r>
+    </w:p>
+    <w:p>
+      <w:r>
+        <w:t>6. The cost per hour for the front end system</w:t>
+      </w:r>
+    </w:p>
+    <w:p>
+      <w:r>
+        <w:t xml:space="preserve">7. The total </w:t>
+      </w:r>
+      <w:r>
+        <w:t>development cost of the front end system</w:t>
+      </w:r>
+    </w:p>
+    <w:p>
+      <w:r>
+        <w:t>8. The throughput of your front end for the given workload of q1 queries</w:t>
+      </w:r>
+      <w:r>
+        <w:rPr>
+          <w:rFonts w:hint="eastAsia"/>
+        </w:rPr>
+        <w:t>.</w:t>
+      </w:r>
+    </w:p>
     <w:p>
       <w:pPr>
         <w:pStyle w:val="1"/>
@@ -157,15 +408,581 @@
         <w:rPr>
           <w:rFonts w:hint="eastAsia"/>
         </w:rPr>
-        <w:t>Large or Small</w:t>
-      </w:r>
-    </w:p>
-    <w:p>
-      <w:pPr>
-        <w:rPr>
-          <w:rFonts w:hint="eastAsia"/>
-        </w:rPr>
-      </w:pPr>
+        <w:t>Basic design</w:t>
+      </w:r>
+      <w:r>
+        <w:rPr>
+          <w:rFonts w:hint="eastAsia"/>
+        </w:rPr>
+        <w:t xml:space="preserve"> </w:t>
+      </w:r>
+      <w:r>
+        <w:rPr>
+          <w:rFonts w:hint="eastAsia"/>
+        </w:rPr>
+        <w:t>(Mysql or HBase)</w:t>
+      </w:r>
+      <w:r>
+        <w:rPr>
+          <w:rFonts w:hint="eastAsia"/>
+        </w:rPr>
+        <w:t xml:space="preserve">  qianm</w:t>
+      </w:r>
+    </w:p>
+    <w:p>
+      <w:pPr>
+        <w:rPr>
+          <w:rFonts w:hint="eastAsia"/>
+        </w:rPr>
+      </w:pPr>
+      <w:r>
+        <w:rPr>
+          <w:rFonts w:hint="eastAsia"/>
+        </w:rPr>
+        <w:t>A</w:t>
+      </w:r>
+      <w:r>
+        <w:rPr>
+          <w:rFonts w:hint="eastAsia"/>
+        </w:rPr>
+        <w:t>ssume we put all data in the backend and get the not so good result</w:t>
+      </w:r>
+    </w:p>
+    <w:p>
+      <w:r>
+        <w:rPr>
+          <w:rFonts w:hint="eastAsia"/>
+        </w:rPr>
+        <w:lastRenderedPageBreak/>
+        <w:t xml:space="preserve">1 </w:t>
+      </w:r>
+      <w:r>
+        <w:t>The design of the back end system</w:t>
+      </w:r>
+      <w:r>
+        <w:rPr>
+          <w:rFonts w:hint="eastAsia"/>
+        </w:rPr>
+        <w:t xml:space="preserve"> (why hbase)</w:t>
+      </w:r>
+    </w:p>
+    <w:p>
+      <w:r>
+        <w:t>2. The table s</w:t>
+      </w:r>
+      <w:r>
+        <w:t>tructure of the database, justi</w:t>
+      </w:r>
+      <w:r>
+        <w:t>fy your design decisions</w:t>
+      </w:r>
+    </w:p>
+    <w:p>
+      <w:r>
+        <w:t>3. The t</w:t>
+      </w:r>
+      <w:r>
+        <w:t>ype of instances used and justi</w:t>
+      </w:r>
+      <w:r>
+        <w:t>fication</w:t>
+      </w:r>
+    </w:p>
+    <w:p>
+      <w:r>
+        <w:t>4. The nu</w:t>
+      </w:r>
+      <w:r>
+        <w:t>mber of instances used and just</w:t>
+      </w:r>
+      <w:r>
+        <w:rPr>
+          <w:rFonts w:hint="eastAsia"/>
+        </w:rPr>
+        <w:t>i</w:t>
+      </w:r>
+      <w:r>
+        <w:t>fication</w:t>
+      </w:r>
+    </w:p>
+    <w:p>
+      <w:r>
+        <w:t>5. The cost per hour for the back end system</w:t>
+      </w:r>
+    </w:p>
+    <w:p>
+      <w:r>
+        <w:t>6. The s</w:t>
+      </w:r>
+      <w:r>
+        <w:t xml:space="preserve">pot cost for all </w:t>
+      </w:r>
+      <w:r>
+        <w:t>instances used</w:t>
+      </w:r>
+    </w:p>
+    <w:p>
+      <w:pPr>
+        <w:rPr>
+          <w:rFonts w:hint="eastAsia"/>
+        </w:rPr>
+      </w:pPr>
+      <w:r>
+        <w:t xml:space="preserve">7. The total </w:t>
+      </w:r>
+      <w:r>
+        <w:t>development cost of the back end system</w:t>
+      </w:r>
+    </w:p>
+    <w:p>
+      <w:pPr>
+        <w:rPr>
+          <w:rFonts w:hint="eastAsia"/>
+        </w:rPr>
+      </w:pPr>
+    </w:p>
+    <w:p/>
+    <w:p>
+      <w:pPr>
+        <w:pStyle w:val="1"/>
+        <w:numPr>
+          <w:ilvl w:val="0"/>
+          <w:numId w:val="5"/>
+        </w:numPr>
+        <w:rPr>
+          <w:rFonts w:hint="eastAsia"/>
+        </w:rPr>
+      </w:pPr>
+      <w:r>
+        <w:rPr>
+          <w:rFonts w:hint="eastAsia"/>
+        </w:rPr>
+        <w:t>ETL</w:t>
+      </w:r>
+      <w:r>
+        <w:rPr>
+          <w:rFonts w:hint="eastAsia"/>
+        </w:rPr>
+        <w:t xml:space="preserve"> method</w:t>
+      </w:r>
+      <w:r>
+        <w:rPr>
+          <w:rFonts w:hint="eastAsia"/>
+        </w:rPr>
+        <w:t xml:space="preserve"> yinsuc</w:t>
+      </w:r>
+    </w:p>
+    <w:p>
+      <w:pPr>
+        <w:pStyle w:val="a3"/>
+        <w:ind w:left="360" w:firstLineChars="0" w:firstLine="0"/>
+      </w:pPr>
+      <w:r>
+        <w:rPr>
+          <w:rFonts w:hint="eastAsia"/>
+        </w:rPr>
+        <w:t>1 code location</w:t>
+      </w:r>
+    </w:p>
+    <w:p>
+      <w:pPr>
+        <w:rPr>
+          <w:rFonts w:ascii="Times New Roman" w:hAnsi="Times New Roman" w:cs="Times New Roman"/>
+          <w:color w:val="000000"/>
+          <w:sz w:val="24"/>
+          <w:szCs w:val="24"/>
+        </w:rPr>
+      </w:pPr>
+      <w:r>
+        <w:rPr>
+          <w:rFonts w:ascii="Times New Roman" w:hAnsi="Times New Roman" w:cs="Times New Roman" w:hint="eastAsia"/>
+          <w:color w:val="000000"/>
+          <w:sz w:val="24"/>
+          <w:szCs w:val="24"/>
+        </w:rPr>
+        <w:t xml:space="preserve">2 </w:t>
+      </w:r>
+      <w:r>
+        <w:rPr>
+          <w:rFonts w:ascii="Times New Roman" w:hAnsi="Times New Roman" w:cs="Times New Roman"/>
+          <w:color w:val="000000"/>
+          <w:sz w:val="24"/>
+          <w:szCs w:val="24"/>
+        </w:rPr>
+        <w:t xml:space="preserve">The programming model </w:t>
+      </w:r>
+      <w:r>
+        <w:rPr>
+          <w:rFonts w:ascii="Times New Roman" w:hAnsi="Times New Roman" w:cs="Times New Roman"/>
+          <w:color w:val="000000"/>
+          <w:sz w:val="24"/>
+          <w:szCs w:val="24"/>
+        </w:rPr>
+        <w:t>used for the ETL job and justi</w:t>
+      </w:r>
+      <w:r>
+        <w:rPr>
+          <w:rFonts w:ascii="Times New Roman" w:hAnsi="Times New Roman" w:cs="Times New Roman"/>
+          <w:color w:val="000000"/>
+          <w:sz w:val="24"/>
+          <w:szCs w:val="24"/>
+        </w:rPr>
+        <w:t>fication</w:t>
+      </w:r>
+    </w:p>
+    <w:p>
+      <w:pPr>
+        <w:rPr>
+          <w:rFonts w:ascii="Times New Roman" w:hAnsi="Times New Roman" w:cs="Times New Roman"/>
+          <w:color w:val="000000"/>
+          <w:sz w:val="24"/>
+          <w:szCs w:val="24"/>
+        </w:rPr>
+      </w:pPr>
+      <w:r>
+        <w:rPr>
+          <w:rFonts w:ascii="Times New Roman" w:hAnsi="Times New Roman" w:cs="Times New Roman"/>
+          <w:color w:val="000000"/>
+          <w:sz w:val="24"/>
+          <w:szCs w:val="24"/>
+        </w:rPr>
+        <w:t>3. The t</w:t>
+      </w:r>
+      <w:r>
+        <w:rPr>
+          <w:rFonts w:ascii="Times New Roman" w:hAnsi="Times New Roman" w:cs="Times New Roman"/>
+          <w:color w:val="000000"/>
+          <w:sz w:val="24"/>
+          <w:szCs w:val="24"/>
+        </w:rPr>
+        <w:t>ype of instances used and justi</w:t>
+      </w:r>
+      <w:r>
+        <w:rPr>
+          <w:rFonts w:ascii="Times New Roman" w:hAnsi="Times New Roman" w:cs="Times New Roman"/>
+          <w:color w:val="000000"/>
+          <w:sz w:val="24"/>
+          <w:szCs w:val="24"/>
+        </w:rPr>
+        <w:t>fication</w:t>
+      </w:r>
+    </w:p>
+    <w:p>
+      <w:pPr>
+        <w:rPr>
+          <w:rFonts w:ascii="Times New Roman" w:hAnsi="Times New Roman" w:cs="Times New Roman"/>
+          <w:color w:val="000000"/>
+          <w:sz w:val="24"/>
+          <w:szCs w:val="24"/>
+        </w:rPr>
+      </w:pPr>
+      <w:r>
+        <w:rPr>
+          <w:rFonts w:ascii="Times New Roman" w:hAnsi="Times New Roman" w:cs="Times New Roman"/>
+          <w:color w:val="000000"/>
+          <w:sz w:val="24"/>
+          <w:szCs w:val="24"/>
+        </w:rPr>
+        <w:t>4. The num</w:t>
+      </w:r>
+      <w:r>
+        <w:rPr>
+          <w:rFonts w:ascii="Times New Roman" w:hAnsi="Times New Roman" w:cs="Times New Roman"/>
+          <w:color w:val="000000"/>
+          <w:sz w:val="24"/>
+          <w:szCs w:val="24"/>
+        </w:rPr>
+        <w:t>ber of instances used and justi</w:t>
+      </w:r>
+      <w:r>
+        <w:rPr>
+          <w:rFonts w:ascii="Times New Roman" w:hAnsi="Times New Roman" w:cs="Times New Roman"/>
+          <w:color w:val="000000"/>
+          <w:sz w:val="24"/>
+          <w:szCs w:val="24"/>
+        </w:rPr>
+        <w:t>fication</w:t>
+      </w:r>
+    </w:p>
+    <w:p>
+      <w:pPr>
+        <w:rPr>
+          <w:rFonts w:ascii="Times New Roman" w:hAnsi="Times New Roman" w:cs="Times New Roman"/>
+          <w:color w:val="000000"/>
+          <w:sz w:val="24"/>
+          <w:szCs w:val="24"/>
+        </w:rPr>
+      </w:pPr>
+      <w:r>
+        <w:rPr>
+          <w:rFonts w:ascii="Times New Roman" w:hAnsi="Times New Roman" w:cs="Times New Roman"/>
+          <w:color w:val="000000"/>
+          <w:sz w:val="24"/>
+          <w:szCs w:val="24"/>
+        </w:rPr>
+        <w:t xml:space="preserve">5. The spot cost for all </w:t>
+      </w:r>
+      <w:r>
+        <w:rPr>
+          <w:rFonts w:ascii="Times New Roman" w:hAnsi="Times New Roman" w:cs="Times New Roman"/>
+          <w:color w:val="000000"/>
+          <w:sz w:val="24"/>
+          <w:szCs w:val="24"/>
+        </w:rPr>
+        <w:t>instances used</w:t>
+      </w:r>
+    </w:p>
+    <w:p>
+      <w:pPr>
+        <w:rPr>
+          <w:rFonts w:ascii="Times New Roman" w:hAnsi="Times New Roman" w:cs="Times New Roman"/>
+          <w:color w:val="000000"/>
+          <w:sz w:val="24"/>
+          <w:szCs w:val="24"/>
+        </w:rPr>
+      </w:pPr>
+      <w:r>
+        <w:rPr>
+          <w:rFonts w:ascii="Times New Roman" w:hAnsi="Times New Roman" w:cs="Times New Roman"/>
+          <w:color w:val="000000"/>
+          <w:sz w:val="24"/>
+          <w:szCs w:val="24"/>
+        </w:rPr>
+        <w:t xml:space="preserve">6. </w:t>
+      </w:r>
+      <w:r>
+        <w:rPr>
+          <w:rFonts w:ascii="Times New Roman" w:hAnsi="Times New Roman" w:cs="Times New Roman"/>
+          <w:color w:val="000000"/>
+          <w:sz w:val="24"/>
+          <w:szCs w:val="24"/>
+        </w:rPr>
+        <w:t>The execution time for the enti</w:t>
+      </w:r>
+      <w:r>
+        <w:rPr>
+          <w:rFonts w:ascii="Times New Roman" w:hAnsi="Times New Roman" w:cs="Times New Roman"/>
+          <w:color w:val="000000"/>
+          <w:sz w:val="24"/>
+          <w:szCs w:val="24"/>
+        </w:rPr>
+        <w:t>re ETL process</w:t>
+      </w:r>
+    </w:p>
+    <w:p>
+      <w:pPr>
+        <w:rPr>
+          <w:rFonts w:ascii="Times New Roman" w:hAnsi="Times New Roman" w:cs="Times New Roman"/>
+          <w:color w:val="000000"/>
+          <w:sz w:val="24"/>
+          <w:szCs w:val="24"/>
+        </w:rPr>
+      </w:pPr>
+      <w:r>
+        <w:rPr>
+          <w:rFonts w:ascii="Times New Roman" w:hAnsi="Times New Roman" w:cs="Times New Roman"/>
+          <w:color w:val="000000"/>
+          <w:sz w:val="24"/>
+          <w:szCs w:val="24"/>
+        </w:rPr>
+        <w:t>7. The overal</w:t>
+      </w:r>
+      <w:r>
+        <w:rPr>
+          <w:rFonts w:ascii="Times New Roman" w:hAnsi="Times New Roman" w:cs="Times New Roman"/>
+          <w:color w:val="000000"/>
+          <w:sz w:val="24"/>
+          <w:szCs w:val="24"/>
+        </w:rPr>
+        <w:t>l</w:t>
+      </w:r>
+      <w:r>
+        <w:rPr>
+          <w:rFonts w:ascii="Times New Roman" w:hAnsi="Times New Roman" w:cs="Times New Roman"/>
+          <w:color w:val="000000"/>
+          <w:sz w:val="24"/>
+          <w:szCs w:val="24"/>
+        </w:rPr>
+        <w:t xml:space="preserve"> cost of the ETL process</w:t>
+      </w:r>
+    </w:p>
+    <w:p>
+      <w:pPr>
+        <w:rPr>
+          <w:rFonts w:ascii="Times New Roman" w:hAnsi="Times New Roman" w:cs="Times New Roman"/>
+          <w:color w:val="000000"/>
+          <w:sz w:val="24"/>
+          <w:szCs w:val="24"/>
+        </w:rPr>
+      </w:pPr>
+      <w:r>
+        <w:rPr>
+          <w:rFonts w:ascii="Times New Roman" w:hAnsi="Times New Roman" w:cs="Times New Roman"/>
+          <w:color w:val="000000"/>
+          <w:sz w:val="24"/>
+          <w:szCs w:val="24"/>
+        </w:rPr>
+        <w:t>8. The number of incompl</w:t>
+      </w:r>
+      <w:r>
+        <w:rPr>
+          <w:rFonts w:ascii="Times New Roman" w:hAnsi="Times New Roman" w:cs="Times New Roman"/>
+          <w:color w:val="000000"/>
+          <w:sz w:val="24"/>
+          <w:szCs w:val="24"/>
+        </w:rPr>
+        <w:t xml:space="preserve">ete ETL runs before your final </w:t>
+      </w:r>
+      <w:r>
+        <w:rPr>
+          <w:rFonts w:ascii="Times New Roman" w:hAnsi="Times New Roman" w:cs="Times New Roman"/>
+          <w:color w:val="000000"/>
+          <w:sz w:val="24"/>
+          <w:szCs w:val="24"/>
+        </w:rPr>
+        <w:t>run</w:t>
+      </w:r>
+    </w:p>
+    <w:p>
+      <w:pPr>
+        <w:rPr>
+          <w:rFonts w:ascii="Times New Roman" w:hAnsi="Times New Roman" w:cs="Times New Roman"/>
+          <w:color w:val="000000"/>
+          <w:sz w:val="24"/>
+          <w:szCs w:val="24"/>
+        </w:rPr>
+      </w:pPr>
+      <w:r>
+        <w:rPr>
+          <w:rFonts w:ascii="Times New Roman" w:hAnsi="Times New Roman" w:cs="Times New Roman"/>
+          <w:color w:val="000000"/>
+          <w:sz w:val="24"/>
+          <w:szCs w:val="24"/>
+        </w:rPr>
+        <w:t>9. Discuss difficul</w:t>
+      </w:r>
+      <w:r>
+        <w:rPr>
+          <w:rFonts w:ascii="Times New Roman" w:hAnsi="Times New Roman" w:cs="Times New Roman"/>
+          <w:color w:val="000000"/>
+          <w:sz w:val="24"/>
+          <w:szCs w:val="24"/>
+        </w:rPr>
+        <w:t>ties encountered</w:t>
+      </w:r>
+    </w:p>
+    <w:p>
+      <w:pPr>
+        <w:rPr>
+          <w:rFonts w:ascii="Times New Roman" w:hAnsi="Times New Roman" w:cs="Times New Roman"/>
+          <w:color w:val="000000"/>
+          <w:sz w:val="24"/>
+          <w:szCs w:val="24"/>
+        </w:rPr>
+      </w:pPr>
+      <w:r>
+        <w:rPr>
+          <w:rFonts w:ascii="Times New Roman" w:hAnsi="Times New Roman" w:cs="Times New Roman"/>
+          <w:color w:val="000000"/>
+          <w:sz w:val="24"/>
+          <w:szCs w:val="24"/>
+        </w:rPr>
+        <w:t>10. The size of the resul</w:t>
+      </w:r>
+      <w:r>
+        <w:rPr>
+          <w:rFonts w:ascii="Times New Roman" w:hAnsi="Times New Roman" w:cs="Times New Roman"/>
+          <w:color w:val="000000"/>
+          <w:sz w:val="24"/>
+          <w:szCs w:val="24"/>
+        </w:rPr>
+        <w:t>ting database and reasoning</w:t>
+      </w:r>
+    </w:p>
+    <w:p>
+      <w:pPr>
+        <w:rPr>
+          <w:rFonts w:ascii="Times New Roman" w:hAnsi="Times New Roman" w:cs="Times New Roman"/>
+          <w:color w:val="000000"/>
+          <w:sz w:val="24"/>
+          <w:szCs w:val="24"/>
+        </w:rPr>
+      </w:pPr>
+      <w:r>
+        <w:rPr>
+          <w:rFonts w:ascii="Times New Roman" w:hAnsi="Times New Roman" w:cs="Times New Roman"/>
+          <w:color w:val="000000"/>
+          <w:sz w:val="24"/>
+          <w:szCs w:val="24"/>
+        </w:rPr>
+        <w:t>11. The time</w:t>
+      </w:r>
+      <w:r>
+        <w:rPr>
+          <w:rFonts w:ascii="Times New Roman" w:hAnsi="Times New Roman" w:cs="Times New Roman"/>
+          <w:color w:val="000000"/>
+          <w:sz w:val="24"/>
+          <w:szCs w:val="24"/>
+        </w:rPr>
+        <w:t xml:space="preserve"> requi</w:t>
+      </w:r>
+      <w:r>
+        <w:rPr>
+          <w:rFonts w:ascii="Times New Roman" w:hAnsi="Times New Roman" w:cs="Times New Roman"/>
+          <w:color w:val="000000"/>
+          <w:sz w:val="24"/>
+          <w:szCs w:val="24"/>
+        </w:rPr>
+        <w:t>red to backup the database on S3</w:t>
+      </w:r>
+    </w:p>
+    <w:p>
+      <w:pPr>
+        <w:rPr>
+          <w:rFonts w:ascii="Times New Roman" w:hAnsi="Times New Roman" w:cs="Times New Roman"/>
+          <w:color w:val="000000"/>
+          <w:sz w:val="24"/>
+          <w:szCs w:val="24"/>
+        </w:rPr>
+      </w:pPr>
+      <w:r>
+        <w:rPr>
+          <w:rFonts w:ascii="Times New Roman" w:hAnsi="Times New Roman" w:cs="Times New Roman"/>
+          <w:color w:val="000000"/>
+          <w:sz w:val="24"/>
+          <w:szCs w:val="24"/>
+        </w:rPr>
+        <w:t>12. The size of S3 backup</w:t>
+      </w:r>
+    </w:p>
+    <w:p>
+      <w:pPr>
+        <w:rPr>
+          <w:rFonts w:ascii="Times New Roman" w:hAnsi="Times New Roman" w:cs="Times New Roman" w:hint="eastAsia"/>
+          <w:color w:val="000000"/>
+          <w:sz w:val="24"/>
+          <w:szCs w:val="24"/>
+        </w:rPr>
+      </w:pPr>
+    </w:p>
+    <w:p>
+      <w:pPr>
+        <w:pStyle w:val="1"/>
+        <w:numPr>
+          <w:ilvl w:val="0"/>
+          <w:numId w:val="5"/>
+        </w:numPr>
+        <w:rPr>
+          <w:rFonts w:hint="eastAsia"/>
+        </w:rPr>
+      </w:pPr>
+      <w:r>
+        <w:lastRenderedPageBreak/>
+        <w:t>Optimize for T</w:t>
+      </w:r>
+      <w:r>
+        <w:t>hroughput and Latency</w:t>
+      </w:r>
     </w:p>
     <w:p>
       <w:pPr>
@@ -174,30 +991,66 @@
           <w:ilvl w:val="1"/>
           <w:numId w:val="5"/>
         </w:numPr>
-        <w:rPr>
-          <w:rFonts w:hint="eastAsia"/>
-        </w:rPr>
-      </w:pPr>
-      <w:r>
-        <w:rPr>
-          <w:rFonts w:hint="eastAsia"/>
-        </w:rPr>
-        <w:t>Large data choice (</w:t>
-      </w:r>
-      <w:r>
-        <w:rPr>
-          <w:rFonts w:hint="eastAsia"/>
-        </w:rPr>
-        <w:t>Mysql or HBase</w:t>
-      </w:r>
-      <w:r>
-        <w:rPr>
-          <w:rFonts w:hint="eastAsia"/>
-        </w:rPr>
-        <w:t>)</w:t>
-      </w:r>
-    </w:p>
-    <w:p/>
+      </w:pPr>
+      <w:r>
+        <w:rPr>
+          <w:rFonts w:hint="eastAsia"/>
+        </w:rPr>
+        <w:t>Large or Small qianm</w:t>
+      </w:r>
+    </w:p>
+    <w:p>
+      <w:pPr>
+        <w:pStyle w:val="a3"/>
+        <w:ind w:left="360" w:firstLineChars="0" w:firstLine="0"/>
+        <w:rPr>
+          <w:rFonts w:hint="eastAsia"/>
+        </w:rPr>
+      </w:pPr>
+      <w:r>
+        <w:rPr>
+          <w:rFonts w:hint="eastAsia"/>
+        </w:rPr>
+        <w:t xml:space="preserve">data size: backend, we first put all our data in backend and find we actually </w:t>
+      </w:r>
+      <w:r>
+        <w:t>don’t</w:t>
+      </w:r>
+      <w:r>
+        <w:rPr>
+          <w:rFonts w:hint="eastAsia"/>
+        </w:rPr>
+        <w:t xml:space="preserve"> need so much data</w:t>
+      </w:r>
+    </w:p>
+    <w:p>
+      <w:r>
+        <w:rPr>
+          <w:rFonts w:hint="eastAsia"/>
+        </w:rPr>
+        <w:t xml:space="preserve">1. </w:t>
+      </w:r>
+      <w:r>
+        <w:t>The insight from Step 4 to influence optimizations</w:t>
+      </w:r>
+    </w:p>
+    <w:p>
+      <w:r>
+        <w:t>2. The optimizations utilized and justifications</w:t>
+      </w:r>
+    </w:p>
+    <w:p>
+      <w:r>
+        <w:t>3. Changes to the overall system design</w:t>
+      </w:r>
+    </w:p>
+    <w:p>
+      <w:pPr>
+        <w:rPr>
+          <w:rFonts w:hint="eastAsia"/>
+        </w:rPr>
+      </w:pPr>
+    </w:p>
     <w:p>
       <w:pPr>
         <w:pStyle w:val="2"/>
@@ -213,7 +1066,266 @@
         <w:rPr>
           <w:rFonts w:hint="eastAsia"/>
         </w:rPr>
-        <w:t>Small data choice</w:t>
+        <w:t>Large data choice  qianm</w:t>
+      </w:r>
+    </w:p>
+    <w:p>
+      <w:r>
+        <w:t>The design of the back end system</w:t>
+      </w:r>
+    </w:p>
+    <w:p>
+      <w:pPr>
+        <w:pStyle w:val="a3"/>
+        <w:ind w:left="360" w:firstLineChars="0" w:firstLine="0"/>
+        <w:rPr>
+          <w:rFonts w:hint="eastAsia"/>
+        </w:rPr>
+      </w:pPr>
+      <w:r>
+        <w:t>The table s</w:t>
+      </w:r>
+      <w:r>
+        <w:t>tructure of the database, justi</w:t>
+      </w:r>
+      <w:r>
+        <w:t>fy your design decisions</w:t>
+      </w:r>
+    </w:p>
+    <w:p>
+      <w:pPr>
+        <w:pStyle w:val="a3"/>
+        <w:ind w:left="360" w:firstLineChars="0" w:firstLine="0"/>
+        <w:rPr>
+          <w:rFonts w:hint="eastAsia"/>
+        </w:rPr>
+      </w:pPr>
+      <w:r>
+        <w:t>The type of instances use</w:t>
+      </w:r>
+      <w:r>
+        <w:t>d and justi</w:t>
+      </w:r>
+      <w:r>
+        <w:t>fication</w:t>
+      </w:r>
+    </w:p>
+    <w:p>
+      <w:pPr>
+        <w:pStyle w:val="a3"/>
+        <w:ind w:left="360" w:firstLine="440"/>
+      </w:pPr>
+      <w:r>
+        <w:t>The num</w:t>
+      </w:r>
+      <w:r>
+        <w:t>ber of instances used and justi</w:t>
+      </w:r>
+      <w:r>
+        <w:t>fication</w:t>
+      </w:r>
+    </w:p>
+    <w:p>
+      <w:pPr>
+        <w:pStyle w:val="a3"/>
+        <w:ind w:left="360" w:firstLine="440"/>
+      </w:pPr>
+      <w:r>
+        <w:t>The cost per hour for the back end system</w:t>
+      </w:r>
+    </w:p>
+    <w:p>
+      <w:pPr>
+        <w:pStyle w:val="a3"/>
+        <w:ind w:left="360" w:firstLine="440"/>
+      </w:pPr>
+      <w:r>
+        <w:t xml:space="preserve">The spot cost for all </w:t>
+      </w:r>
+      <w:r>
+        <w:t>instances used</w:t>
+      </w:r>
+    </w:p>
+    <w:p>
+      <w:pPr>
+        <w:pStyle w:val="a3"/>
+        <w:ind w:left="360" w:firstLineChars="0" w:firstLine="0"/>
+        <w:rPr>
+          <w:rFonts w:hint="eastAsia"/>
+        </w:rPr>
+      </w:pPr>
+      <w:r>
+        <w:t xml:space="preserve">The total </w:t>
+      </w:r>
+      <w:r>
+        <w:t>development cost of the back end system</w:t>
+      </w:r>
+    </w:p>
+    <w:p>
+      <w:pPr>
+        <w:pStyle w:val="2"/>
+        <w:numPr>
+          <w:ilvl w:val="1"/>
+          <w:numId w:val="5"/>
+        </w:numPr>
+        <w:rPr>
+          <w:rFonts w:hint="eastAsia"/>
+        </w:rPr>
+      </w:pPr>
+      <w:r>
+        <w:rPr>
+          <w:rFonts w:hint="eastAsia"/>
+        </w:rPr>
+        <w:t>Small data ETL</w:t>
+      </w:r>
+      <w:r>
+        <w:rPr>
+          <w:rFonts w:hint="eastAsia"/>
+        </w:rPr>
+        <w:t xml:space="preserve"> qianm</w:t>
+      </w:r>
+    </w:p>
+    <w:p>
+      <w:r>
+        <w:rPr>
+          <w:rFonts w:hint="eastAsia"/>
+        </w:rPr>
+        <w:t xml:space="preserve">etl method and </w:t>
+      </w:r>
+      <w:r>
+        <w:rPr>
+          <w:rFonts w:hint="eastAsia"/>
+        </w:rPr>
+        <w:t>code location</w:t>
+      </w:r>
+    </w:p>
+    <w:p>
+      <w:pPr>
+        <w:pStyle w:val="2"/>
+        <w:numPr>
+          <w:ilvl w:val="1"/>
+          <w:numId w:val="5"/>
+        </w:numPr>
+        <w:rPr>
+          <w:rFonts w:hint="eastAsia"/>
+        </w:rPr>
+      </w:pPr>
+      <w:r>
+        <w:rPr>
+          <w:rFonts w:hint="eastAsia"/>
+        </w:rPr>
+        <w:t>Small data choice   zhuolinl</w:t>
+      </w:r>
+    </w:p>
+    <w:p>
+      <w:pPr>
+        <w:rPr>
+          <w:rFonts w:hint="eastAsia"/>
+        </w:rPr>
+      </w:pPr>
+      <w:r>
+        <w:rPr>
+          <w:rFonts w:hint="eastAsia"/>
+        </w:rPr>
+        <w:t>code location</w:t>
+      </w:r>
+    </w:p>
+    <w:p>
+      <w:pPr>
+        <w:rPr>
+          <w:rFonts w:hint="eastAsia"/>
+        </w:rPr>
+      </w:pPr>
+      <w:r>
+        <w:t>The design of the back end system</w:t>
+      </w:r>
+    </w:p>
+    <w:p>
+      <w:pPr>
+        <w:rPr>
+          <w:rFonts w:hint="eastAsia"/>
+        </w:rPr>
+      </w:pPr>
+      <w:r>
+        <w:t>The table structure of the database, justi fy your design decisions</w:t>
+      </w:r>
+    </w:p>
+    <w:p>
+      <w:pPr>
+        <w:rPr>
+          <w:rFonts w:hint="eastAsia"/>
+        </w:rPr>
+      </w:pPr>
+    </w:p>
+    <w:p>
+      <w:pPr>
+        <w:pStyle w:val="2"/>
+        <w:numPr>
+          <w:ilvl w:val="1"/>
+          <w:numId w:val="5"/>
+        </w:numPr>
+        <w:rPr>
+          <w:rFonts w:hint="eastAsia"/>
+        </w:rPr>
+      </w:pPr>
+      <w:r>
+        <w:rPr>
+          <w:rFonts w:hint="eastAsia"/>
+        </w:rPr>
+        <w:t>Optimization Algorithm</w:t>
+      </w:r>
+      <w:r>
+        <w:rPr>
+          <w:rFonts w:hint="eastAsia"/>
+        </w:rPr>
+        <w:t xml:space="preserve"> zhuolinl</w:t>
+      </w:r>
+    </w:p>
+    <w:p>
+      <w:pPr>
+        <w:pStyle w:val="2"/>
+        <w:numPr>
+          <w:ilvl w:val="1"/>
+          <w:numId w:val="5"/>
+        </w:numPr>
+      </w:pPr>
+      <w:r>
+        <w:rPr>
+          <w:rFonts w:hint="eastAsia"/>
+        </w:rPr>
+        <w:t xml:space="preserve">Optimization Result </w:t>
+      </w:r>
+      <w:r>
+        <w:rPr>
+          <w:rFonts w:hint="eastAsia"/>
+        </w:rPr>
+        <w:t>yinsuc</w:t>
+      </w:r>
+    </w:p>
+    <w:p>
+      <w:r>
+        <w:t>5. For the given workload</w:t>
+      </w:r>
+    </w:p>
+    <w:p>
+      <w:r>
+        <w:t>a. The maximum throughput of the optimized system for q1, q2, q3 &amp; q4</w:t>
+      </w:r>
+    </w:p>
+    <w:p>
+      <w:r>
+        <w:lastRenderedPageBreak/>
+        <w:t>b. The latency of your optimized system for q1, q2, q3 &amp; q4</w:t>
+      </w:r>
+    </w:p>
+    <w:p>
+      <w:pPr>
+        <w:rPr>
+          <w:rFonts w:hint="eastAsia"/>
+        </w:rPr>
+      </w:pPr>
+      <w:r>
+        <w:t>6. The cost per hour of your optimized system at low and high load</w:t>
       </w:r>
     </w:p>
     <w:p>
@@ -230,46 +1342,52 @@
           <w:ilvl w:val="0"/>
           <w:numId w:val="5"/>
         </w:numPr>
-      </w:pPr>
-      <w:r>
-        <w:rPr>
-          <w:rFonts w:hint="eastAsia"/>
-        </w:rPr>
-        <w:t>ETL</w:t>
-      </w:r>
-      <w:r>
-        <w:rPr>
-          <w:rFonts w:hint="eastAsia"/>
-        </w:rPr>
-        <w:t xml:space="preserve"> method</w:t>
-      </w:r>
-    </w:p>
-    <w:p>
-      <w:pPr>
-        <w:rPr>
-          <w:rFonts w:ascii="Times New Roman" w:eastAsia="Times New Roman" w:hAnsi="Times New Roman" w:cs="Times New Roman"/>
-          <w:color w:val="000000"/>
-          <w:sz w:val="24"/>
-          <w:szCs w:val="24"/>
-        </w:rPr>
-      </w:pPr>
-    </w:p>
-    <w:p>
-      <w:pPr>
-        <w:pStyle w:val="1"/>
-        <w:numPr>
-          <w:ilvl w:val="0"/>
-          <w:numId w:val="5"/>
-        </w:numPr>
-      </w:pPr>
-      <w:r>
-        <w:rPr>
-          <w:rFonts w:hint="eastAsia"/>
-        </w:rPr>
-        <w:t>Optimization Algorithm</w:t>
-      </w:r>
-      <w:bookmarkStart w:id="0" w:name="_GoBack"/>
-      <w:bookmarkEnd w:id="0"/>
+        <w:rPr>
+          <w:rFonts w:hint="eastAsia"/>
+        </w:rPr>
+      </w:pPr>
+      <w:r>
+        <w:t>Provisi</w:t>
+      </w:r>
+      <w:r>
+        <w:t>on, Load and Prepare for Live T</w:t>
+      </w:r>
+      <w:r>
+        <w:t>est</w:t>
+      </w:r>
+      <w:r>
+        <w:rPr>
+          <w:rFonts w:hint="eastAsia"/>
+        </w:rPr>
+        <w:t xml:space="preserve">  </w:t>
+      </w:r>
+      <w:r>
+        <w:rPr>
+          <w:rFonts w:hint="eastAsia"/>
+        </w:rPr>
+        <w:t>yinsuc</w:t>
+      </w:r>
+    </w:p>
+    <w:p>
+      <w:r>
+        <w:t>1. The I</w:t>
+      </w:r>
+      <w:r>
+        <w:t>P address of your system</w:t>
+      </w:r>
+    </w:p>
+    <w:p>
+      <w:r>
+        <w:t xml:space="preserve">2. Final </w:t>
+      </w:r>
+      <w:r>
+        <w:t>configuration of each part (instance type and number)</w:t>
+      </w:r>
+    </w:p>
+    <w:p>
+      <w:r>
+        <w:t>3. Estimated per hour cost of the web service during the test period</w:t>
+      </w:r>
     </w:p>
     <w:sectPr>
       <w:pgSz w:w="12240" w:h="15840"/>
@@ -456,6 +1574,184 @@
     </w:lvl>
   </w:abstractNum>
   <w:abstractNum w:abstractNumId="2">
+    <w:nsid w:val="554B5638"/>
+    <w:multiLevelType w:val="hybridMultilevel"/>
+    <w:tmpl w:val="4BE604D8"/>
+    <w:lvl w:ilvl="0" w:tplc="526EBDC8">
+      <w:start w:val="1"/>
+      <w:numFmt w:val="decimal"/>
+      <w:lvlText w:val="%1"/>
+      <w:lvlJc w:val="left"/>
+      <w:pPr>
+        <w:ind w:left="360" w:hanging="360"/>
+      </w:pPr>
+      <w:rPr>
+        <w:rFonts w:hint="default"/>
+      </w:rPr>
+    </w:lvl>
+    <w:lvl w:ilvl="1" w:tplc="04090019" w:tentative="1">
+      <w:start w:val="1"/>
+      <w:numFmt w:val="lowerLetter"/>
+      <w:lvlText w:val="%2)"/>
+      <w:lvlJc w:val="left"/>
+      <w:pPr>
+        <w:ind w:left="840" w:hanging="420"/>
+      </w:pPr>
+    </w:lvl>
+    <w:lvl w:ilvl="2" w:tplc="0409001B" w:tentative="1">
+      <w:start w:val="1"/>
+      <w:numFmt w:val="lowerRoman"/>
+      <w:lvlText w:val="%3."/>
+      <w:lvlJc w:val="right"/>
+      <w:pPr>
+        <w:ind w:left="1260" w:hanging="420"/>
+      </w:pPr>
+    </w:lvl>
+    <w:lvl w:ilvl="3" w:tplc="0409000F" w:tentative="1">
+      <w:start w:val="1"/>
+      <w:numFmt w:val="decimal"/>
+      <w:lvlText w:val="%4."/>
+      <w:lvlJc w:val="left"/>
+      <w:pPr>
+        <w:ind w:left="1680" w:hanging="420"/>
+      </w:pPr>
+    </w:lvl>
+    <w:lvl w:ilvl="4" w:tplc="04090019" w:tentative="1">
+      <w:start w:val="1"/>
+      <w:numFmt w:val="lowerLetter"/>
+      <w:lvlText w:val="%5)"/>
+      <w:lvlJc w:val="left"/>
+      <w:pPr>
+        <w:ind w:left="2100" w:hanging="420"/>
+      </w:pPr>
+    </w:lvl>
+    <w:lvl w:ilvl="5" w:tplc="0409001B" w:tentative="1">
+      <w:start w:val="1"/>
+      <w:numFmt w:val="lowerRoman"/>
+      <w:lvlText w:val="%6."/>
+      <w:lvlJc w:val="right"/>
+      <w:pPr>
+        <w:ind w:left="2520" w:hanging="420"/>
+      </w:pPr>
+    </w:lvl>
+    <w:lvl w:ilvl="6" w:tplc="0409000F" w:tentative="1">
+      <w:start w:val="1"/>
+      <w:numFmt w:val="decimal"/>
+      <w:lvlText w:val="%7."/>
+      <w:lvlJc w:val="left"/>
+      <w:pPr>
+        <w:ind w:left="2940" w:hanging="420"/>
+      </w:pPr>
+    </w:lvl>
+    <w:lvl w:ilvl="7" w:tplc="04090019" w:tentative="1">
+      <w:start w:val="1"/>
+      <w:numFmt w:val="lowerLetter"/>
+      <w:lvlText w:val="%8)"/>
+      <w:lvlJc w:val="left"/>
+      <w:pPr>
+        <w:ind w:left="3360" w:hanging="420"/>
+      </w:pPr>
+    </w:lvl>
+    <w:lvl w:ilvl="8" w:tplc="0409001B" w:tentative="1">
+      <w:start w:val="1"/>
+      <w:numFmt w:val="lowerRoman"/>
+      <w:lvlText w:val="%9."/>
+      <w:lvlJc w:val="right"/>
+      <w:pPr>
+        <w:ind w:left="3780" w:hanging="420"/>
+      </w:pPr>
+    </w:lvl>
+  </w:abstractNum>
+  <w:abstractNum w:abstractNumId="3">
+    <w:nsid w:val="5C515F14"/>
+    <w:multiLevelType w:val="hybridMultilevel"/>
+    <w:tmpl w:val="C890BE74"/>
+    <w:lvl w:ilvl="0" w:tplc="74EA93A0">
+      <w:start w:val="1"/>
+      <w:numFmt w:val="decimal"/>
+      <w:lvlText w:val="%1."/>
+      <w:lvlJc w:val="left"/>
+      <w:pPr>
+        <w:ind w:left="360" w:hanging="360"/>
+      </w:pPr>
+      <w:rPr>
+        <w:rFonts w:hint="default"/>
+      </w:rPr>
+    </w:lvl>
+    <w:lvl w:ilvl="1" w:tplc="04090019" w:tentative="1">
+      <w:start w:val="1"/>
+      <w:numFmt w:val="lowerLetter"/>
+      <w:lvlText w:val="%2)"/>
+      <w:lvlJc w:val="left"/>
+      <w:pPr>
+        <w:ind w:left="840" w:hanging="420"/>
+      </w:pPr>
+    </w:lvl>
+    <w:lvl w:ilvl="2" w:tplc="0409001B" w:tentative="1">
+      <w:start w:val="1"/>
+      <w:numFmt w:val="lowerRoman"/>
+      <w:lvlText w:val="%3."/>
+      <w:lvlJc w:val="right"/>
+      <w:pPr>
+        <w:ind w:left="1260" w:hanging="420"/>
+      </w:pPr>
+    </w:lvl>
+    <w:lvl w:ilvl="3" w:tplc="0409000F" w:tentative="1">
+      <w:start w:val="1"/>
+      <w:numFmt w:val="decimal"/>
+      <w:lvlText w:val="%4."/>
+      <w:lvlJc w:val="left"/>
+      <w:pPr>
+        <w:ind w:left="1680" w:hanging="420"/>
+      </w:pPr>
+    </w:lvl>
+    <w:lvl w:ilvl="4" w:tplc="04090019" w:tentative="1">
+      <w:start w:val="1"/>
+      <w:numFmt w:val="lowerLetter"/>
+      <w:lvlText w:val="%5)"/>
+      <w:lvlJc w:val="left"/>
+      <w:pPr>
+        <w:ind w:left="2100" w:hanging="420"/>
+      </w:pPr>
+    </w:lvl>
+    <w:lvl w:ilvl="5" w:tplc="0409001B" w:tentative="1">
+      <w:start w:val="1"/>
+      <w:numFmt w:val="lowerRoman"/>
+      <w:lvlText w:val="%6."/>
+      <w:lvlJc w:val="right"/>
+      <w:pPr>
+        <w:ind w:left="2520" w:hanging="420"/>
+      </w:pPr>
+    </w:lvl>
+    <w:lvl w:ilvl="6" w:tplc="0409000F" w:tentative="1">
+      <w:start w:val="1"/>
+      <w:numFmt w:val="decimal"/>
+      <w:lvlText w:val="%7."/>
+      <w:lvlJc w:val="left"/>
+      <w:pPr>
+        <w:ind w:left="2940" w:hanging="420"/>
+      </w:pPr>
+    </w:lvl>
+    <w:lvl w:ilvl="7" w:tplc="04090019" w:tentative="1">
+      <w:start w:val="1"/>
+      <w:numFmt w:val="lowerLetter"/>
+      <w:lvlText w:val="%8)"/>
+      <w:lvlJc w:val="left"/>
+      <w:pPr>
+        <w:ind w:left="3360" w:hanging="420"/>
+      </w:pPr>
+    </w:lvl>
+    <w:lvl w:ilvl="8" w:tplc="0409001B" w:tentative="1">
+      <w:start w:val="1"/>
+      <w:numFmt w:val="lowerRoman"/>
+      <w:lvlText w:val="%9."/>
+      <w:lvlJc w:val="right"/>
+      <w:pPr>
+        <w:ind w:left="3780" w:hanging="420"/>
+      </w:pPr>
+    </w:lvl>
+  </w:abstractNum>
+  <w:abstractNum w:abstractNumId="4">
     <w:nsid w:val="65431099"/>
     <w:multiLevelType w:val="multilevel"/>
     <w:tmpl w:val="0409001D"/>
@@ -541,7 +1837,7 @@
       </w:pPr>
     </w:lvl>
   </w:abstractNum>
-  <w:abstractNum w:abstractNumId="3">
+  <w:abstractNum w:abstractNumId="5">
     <w:nsid w:val="6DB17110"/>
     <w:multiLevelType w:val="multilevel"/>
     <w:tmpl w:val="0409001D"/>
@@ -627,7 +1923,7 @@
       </w:pPr>
     </w:lvl>
   </w:abstractNum>
-  <w:abstractNum w:abstractNumId="4">
+  <w:abstractNum w:abstractNumId="6">
     <w:nsid w:val="732C1C91"/>
     <w:multiLevelType w:val="multilevel"/>
     <w:tmpl w:val="020CEC02"/>
@@ -752,16 +2048,22 @@
     <w:abstractNumId w:val="1"/>
   </w:num>
   <w:num w:numId="2">
-    <w:abstractNumId w:val="2"/>
+    <w:abstractNumId w:val="4"/>
   </w:num>
   <w:num w:numId="3">
-    <w:abstractNumId w:val="3"/>
+    <w:abstractNumId w:val="5"/>
   </w:num>
   <w:num w:numId="4">
     <w:abstractNumId w:val="0"/>
   </w:num>
   <w:num w:numId="5">
-    <w:abstractNumId w:val="4"/>
+    <w:abstractNumId w:val="6"/>
+  </w:num>
+  <w:num w:numId="6">
+    <w:abstractNumId w:val="2"/>
+  </w:num>
+  <w:num w:numId="7">
+    <w:abstractNumId w:val="3"/>
   </w:num>
 </w:numbering>
 </file>

</xml_diff>